<commit_message>
adicionado identificação de fim de semana
</commit_message>
<xml_diff>
--- a/pontos/ponto-junho-2020/ponto-junho.docx
+++ b/pontos/ponto-junho-2020/ponto-junho.docx
@@ -6,7 +6,7 @@
       <w:pPr>
         <w:jc w:val="center"/>
         <w:rPr>
-          <w:rFonts w:ascii="Arial" w:hAnsi="Arial" w:cs="Arial"/>
+          <w:rFonts w:cs="Arial"/>
           <w:b/>
           <w:sz w:val="28"/>
           <w:szCs w:val="28"/>
@@ -14,7 +14,7 @@
       </w:pPr>
       <w:r>
         <w:rPr>
-          <w:rFonts w:ascii="Arial" w:hAnsi="Arial" w:cs="Arial"/>
+          <w:rFonts w:cs="Arial"/>
           <w:b/>
           <w:sz w:val="28"/>
           <w:szCs w:val="28"/>
@@ -26,7 +26,7 @@
       <w:pPr>
         <w:jc w:val="center"/>
         <w:rPr>
-          <w:rFonts w:ascii="Arial" w:hAnsi="Arial" w:cs="Arial"/>
+          <w:rFonts w:cs="Arial"/>
           <w:b/>
         </w:rPr>
       </w:pPr>
@@ -66,12 +66,10 @@
                 <w:tab w:val="right" w:pos="8838"/>
               </w:tabs>
               <w:rPr>
-                <w:rFonts w:ascii="Arial" w:hAnsi="Arial" w:cs="Arial"/>
-                <w:sz w:val="22"/>
-                <w:szCs w:val="22"/>
-              </w:rPr>
-            </w:pPr>
-            <w:r/>
+                <w:rFonts w:cs="Arial"/>
+                <w:szCs w:val="22"/>
+              </w:rPr>
+            </w:pPr>
             <w:r>
               <w:rPr>
                 <w:b/>
@@ -79,22 +77,20 @@
               <w:t xml:space="preserve">Nome do (a) bolsista: </w:t>
             </w:r>
             <w:r>
-              <w:t>Ponha seu nome aqui</w:t>
-            </w:r>
-          </w:p>
-          <w:p>
-            <w:pPr>
-              <w:tabs>
-                <w:tab w:val="center" w:pos="4419"/>
-                <w:tab w:val="right" w:pos="8838"/>
-              </w:tabs>
-              <w:rPr>
-                <w:rFonts w:ascii="Arial" w:hAnsi="Arial" w:cs="Arial"/>
-                <w:sz w:val="22"/>
-                <w:szCs w:val="22"/>
-              </w:rPr>
-            </w:pPr>
-            <w:r/>
+              <w:t>Andrew Vinicius da Silva Baasch</w:t>
+            </w:r>
+          </w:p>
+          <w:p>
+            <w:pPr>
+              <w:tabs>
+                <w:tab w:val="center" w:pos="4419"/>
+                <w:tab w:val="right" w:pos="8838"/>
+              </w:tabs>
+              <w:rPr>
+                <w:rFonts w:cs="Arial"/>
+                <w:szCs w:val="22"/>
+              </w:rPr>
+            </w:pPr>
           </w:p>
         </w:tc>
       </w:tr>
@@ -111,13 +107,11 @@
                 <w:tab w:val="right" w:pos="8838"/>
               </w:tabs>
               <w:rPr>
-                <w:rFonts w:ascii="Arial" w:hAnsi="Arial" w:cs="Arial"/>
-                <w:b/>
-                <w:sz w:val="22"/>
-                <w:szCs w:val="22"/>
-              </w:rPr>
-            </w:pPr>
-            <w:r/>
+                <w:rFonts w:cs="Arial"/>
+                <w:b/>
+                <w:szCs w:val="22"/>
+              </w:rPr>
+            </w:pPr>
             <w:r>
               <w:rPr>
                 <w:b/>
@@ -125,22 +119,20 @@
               <w:t xml:space="preserve">Modalidade da bolsa: </w:t>
             </w:r>
             <w:r>
-              <w:t>Ponha sua modalidade de bolsa aqui</w:t>
-            </w:r>
-          </w:p>
-          <w:p>
-            <w:pPr>
-              <w:tabs>
-                <w:tab w:val="center" w:pos="4419"/>
-                <w:tab w:val="right" w:pos="8838"/>
-              </w:tabs>
-              <w:rPr>
-                <w:rFonts w:ascii="Arial" w:hAnsi="Arial" w:cs="Arial"/>
-                <w:sz w:val="22"/>
-                <w:szCs w:val="22"/>
-              </w:rPr>
-            </w:pPr>
-            <w:r/>
+              <w:t>Monitoria</w:t>
+            </w:r>
+          </w:p>
+          <w:p>
+            <w:pPr>
+              <w:tabs>
+                <w:tab w:val="center" w:pos="4419"/>
+                <w:tab w:val="right" w:pos="8838"/>
+              </w:tabs>
+              <w:rPr>
+                <w:rFonts w:cs="Arial"/>
+                <w:szCs w:val="22"/>
+              </w:rPr>
+            </w:pPr>
           </w:p>
         </w:tc>
         <w:tc>
@@ -154,13 +146,11 @@
                 <w:tab w:val="right" w:pos="8838"/>
               </w:tabs>
               <w:rPr>
-                <w:rFonts w:ascii="Arial" w:hAnsi="Arial" w:cs="Arial"/>
-                <w:b/>
-                <w:sz w:val="22"/>
-                <w:szCs w:val="22"/>
-              </w:rPr>
-            </w:pPr>
-            <w:r/>
+                <w:rFonts w:cs="Arial"/>
+                <w:b/>
+                <w:szCs w:val="22"/>
+              </w:rPr>
+            </w:pPr>
             <w:r>
               <w:rPr>
                 <w:b/>
@@ -178,12 +168,10 @@
                 <w:tab w:val="right" w:pos="8838"/>
               </w:tabs>
               <w:rPr>
-                <w:rFonts w:ascii="Arial" w:hAnsi="Arial" w:cs="Arial"/>
-                <w:sz w:val="22"/>
-                <w:szCs w:val="22"/>
-              </w:rPr>
-            </w:pPr>
-            <w:r/>
+                <w:rFonts w:cs="Arial"/>
+                <w:szCs w:val="22"/>
+              </w:rPr>
+            </w:pPr>
           </w:p>
         </w:tc>
       </w:tr>
@@ -201,17 +189,15 @@
               </w:tabs>
               <w:jc w:val="center"/>
               <w:rPr>
-                <w:rFonts w:ascii="Arial" w:hAnsi="Arial" w:cs="Arial"/>
-                <w:b/>
-                <w:sz w:val="22"/>
-                <w:szCs w:val="22"/>
-              </w:rPr>
-            </w:pPr>
-            <w:r>
-              <w:rPr>
-                <w:rFonts w:ascii="Arial" w:hAnsi="Arial" w:cs="Arial"/>
-                <w:b/>
-                <w:sz w:val="22"/>
+                <w:rFonts w:cs="Arial"/>
+                <w:b/>
+                <w:szCs w:val="22"/>
+              </w:rPr>
+            </w:pPr>
+            <w:r>
+              <w:rPr>
+                <w:rFonts w:cs="Arial"/>
+                <w:b/>
                 <w:szCs w:val="22"/>
               </w:rPr>
               <w:t>Dia</w:t>
@@ -232,17 +218,15 @@
               </w:tabs>
               <w:jc w:val="center"/>
               <w:rPr>
-                <w:rFonts w:ascii="Arial" w:hAnsi="Arial" w:cs="Arial"/>
-                <w:b/>
-                <w:sz w:val="22"/>
-                <w:szCs w:val="22"/>
-              </w:rPr>
-            </w:pPr>
-            <w:r>
-              <w:rPr>
-                <w:rFonts w:ascii="Arial" w:hAnsi="Arial" w:cs="Arial"/>
-                <w:b/>
-                <w:sz w:val="22"/>
+                <w:rFonts w:cs="Arial"/>
+                <w:b/>
+                <w:szCs w:val="22"/>
+              </w:rPr>
+            </w:pPr>
+            <w:r>
+              <w:rPr>
+                <w:rFonts w:cs="Arial"/>
+                <w:b/>
                 <w:szCs w:val="22"/>
               </w:rPr>
               <w:t>Hora de Entrada</w:t>
@@ -262,16 +246,14 @@
               </w:tabs>
               <w:jc w:val="center"/>
               <w:rPr>
-                <w:rFonts w:ascii="Arial" w:hAnsi="Arial" w:cs="Arial"/>
-                <w:sz w:val="22"/>
-                <w:szCs w:val="22"/>
-              </w:rPr>
-            </w:pPr>
-            <w:r>
-              <w:rPr>
-                <w:rFonts w:ascii="Arial" w:hAnsi="Arial" w:cs="Arial"/>
-                <w:b/>
-                <w:sz w:val="22"/>
+                <w:rFonts w:cs="Arial"/>
+                <w:szCs w:val="22"/>
+              </w:rPr>
+            </w:pPr>
+            <w:r>
+              <w:rPr>
+                <w:rFonts w:cs="Arial"/>
+                <w:b/>
                 <w:szCs w:val="22"/>
               </w:rPr>
               <w:t>Hora de Saída</w:t>
@@ -293,17 +275,15 @@
               </w:tabs>
               <w:jc w:val="center"/>
               <w:rPr>
-                <w:rFonts w:ascii="Arial" w:hAnsi="Arial" w:cs="Arial"/>
-                <w:b/>
-                <w:sz w:val="22"/>
-                <w:szCs w:val="22"/>
-              </w:rPr>
-            </w:pPr>
-            <w:r>
-              <w:rPr>
-                <w:rFonts w:ascii="Arial" w:hAnsi="Arial" w:cs="Arial"/>
-                <w:b/>
-                <w:sz w:val="22"/>
+                <w:rFonts w:cs="Arial"/>
+                <w:b/>
+                <w:szCs w:val="22"/>
+              </w:rPr>
+            </w:pPr>
+            <w:r>
+              <w:rPr>
+                <w:rFonts w:cs="Arial"/>
+                <w:b/>
                 <w:szCs w:val="22"/>
               </w:rPr>
               <w:t>01</w:t>
@@ -323,9 +303,8 @@
               </w:tabs>
               <w:jc w:val="center"/>
               <w:rPr>
-                <w:rFonts w:ascii="Arial" w:hAnsi="Arial" w:cs="Arial"/>
-                <w:b/>
-                <w:sz w:val="22"/>
+                <w:rFonts w:cs="Arial"/>
+                <w:b/>
                 <w:szCs w:val="22"/>
               </w:rPr>
             </w:pPr>
@@ -356,17 +335,15 @@
               </w:tabs>
               <w:jc w:val="center"/>
               <w:rPr>
-                <w:rFonts w:ascii="Arial" w:hAnsi="Arial" w:cs="Arial"/>
-                <w:b/>
-                <w:sz w:val="22"/>
-                <w:szCs w:val="22"/>
-              </w:rPr>
-            </w:pPr>
-            <w:r>
-              <w:rPr>
-                <w:rFonts w:ascii="Arial" w:hAnsi="Arial" w:cs="Arial"/>
-                <w:b/>
-                <w:sz w:val="22"/>
+                <w:rFonts w:cs="Arial"/>
+                <w:b/>
+                <w:szCs w:val="22"/>
+              </w:rPr>
+            </w:pPr>
+            <w:r>
+              <w:rPr>
+                <w:rFonts w:cs="Arial"/>
+                <w:b/>
                 <w:szCs w:val="22"/>
               </w:rPr>
               <w:t>02</w:t>
@@ -409,17 +386,15 @@
               </w:tabs>
               <w:jc w:val="center"/>
               <w:rPr>
-                <w:rFonts w:ascii="Arial" w:hAnsi="Arial" w:cs="Arial"/>
-                <w:b/>
-                <w:sz w:val="22"/>
-                <w:szCs w:val="22"/>
-              </w:rPr>
-            </w:pPr>
-            <w:r>
-              <w:rPr>
-                <w:rFonts w:ascii="Arial" w:hAnsi="Arial" w:cs="Arial"/>
-                <w:b/>
-                <w:sz w:val="22"/>
+                <w:rFonts w:cs="Arial"/>
+                <w:b/>
+                <w:szCs w:val="22"/>
+              </w:rPr>
+            </w:pPr>
+            <w:r>
+              <w:rPr>
+                <w:rFonts w:cs="Arial"/>
+                <w:b/>
                 <w:szCs w:val="22"/>
               </w:rPr>
               <w:t>03</w:t>
@@ -462,17 +437,15 @@
               </w:tabs>
               <w:jc w:val="center"/>
               <w:rPr>
-                <w:rFonts w:ascii="Arial" w:hAnsi="Arial" w:cs="Arial"/>
-                <w:b/>
-                <w:sz w:val="22"/>
-                <w:szCs w:val="22"/>
-              </w:rPr>
-            </w:pPr>
-            <w:r>
-              <w:rPr>
-                <w:rFonts w:ascii="Arial" w:hAnsi="Arial" w:cs="Arial"/>
-                <w:b/>
-                <w:sz w:val="22"/>
+                <w:rFonts w:cs="Arial"/>
+                <w:b/>
+                <w:szCs w:val="22"/>
+              </w:rPr>
+            </w:pPr>
+            <w:r>
+              <w:rPr>
+                <w:rFonts w:cs="Arial"/>
+                <w:b/>
                 <w:szCs w:val="22"/>
               </w:rPr>
               <w:t>04</w:t>
@@ -515,17 +488,15 @@
               </w:tabs>
               <w:jc w:val="center"/>
               <w:rPr>
-                <w:rFonts w:ascii="Arial" w:hAnsi="Arial" w:cs="Arial"/>
-                <w:b/>
-                <w:sz w:val="22"/>
-                <w:szCs w:val="22"/>
-              </w:rPr>
-            </w:pPr>
-            <w:r>
-              <w:rPr>
-                <w:rFonts w:ascii="Arial" w:hAnsi="Arial" w:cs="Arial"/>
-                <w:b/>
-                <w:sz w:val="22"/>
+                <w:rFonts w:cs="Arial"/>
+                <w:b/>
+                <w:szCs w:val="22"/>
+              </w:rPr>
+            </w:pPr>
+            <w:r>
+              <w:rPr>
+                <w:rFonts w:cs="Arial"/>
+                <w:b/>
                 <w:szCs w:val="22"/>
               </w:rPr>
               <w:t>05</w:t>
@@ -568,17 +539,15 @@
               </w:tabs>
               <w:jc w:val="center"/>
               <w:rPr>
-                <w:rFonts w:ascii="Arial" w:hAnsi="Arial" w:cs="Arial"/>
-                <w:b/>
-                <w:sz w:val="22"/>
-                <w:szCs w:val="22"/>
-              </w:rPr>
-            </w:pPr>
-            <w:r>
-              <w:rPr>
-                <w:rFonts w:ascii="Arial" w:hAnsi="Arial" w:cs="Arial"/>
-                <w:b/>
-                <w:sz w:val="22"/>
+                <w:rFonts w:cs="Arial"/>
+                <w:b/>
+                <w:szCs w:val="22"/>
+              </w:rPr>
+            </w:pPr>
+            <w:r>
+              <w:rPr>
+                <w:rFonts w:cs="Arial"/>
+                <w:b/>
                 <w:szCs w:val="22"/>
               </w:rPr>
               <w:t>06</w:t>
@@ -594,6 +563,12 @@
             <w:pPr>
               <w:jc w:val="center"/>
             </w:pPr>
+            <w:r>
+              <w:rPr>
+                <w:b/>
+              </w:rPr>
+              <w:t>SÁBADO</w:t>
+            </w:r>
           </w:p>
         </w:tc>
         <w:tc>
@@ -604,6 +579,12 @@
             <w:pPr>
               <w:jc w:val="center"/>
             </w:pPr>
+            <w:r>
+              <w:rPr>
+                <w:b/>
+              </w:rPr>
+              <w:t>SÁBADO</w:t>
+            </w:r>
           </w:p>
         </w:tc>
       </w:tr>
@@ -621,17 +602,15 @@
               </w:tabs>
               <w:jc w:val="center"/>
               <w:rPr>
-                <w:rFonts w:ascii="Arial" w:hAnsi="Arial" w:cs="Arial"/>
-                <w:b/>
-                <w:sz w:val="22"/>
-                <w:szCs w:val="22"/>
-              </w:rPr>
-            </w:pPr>
-            <w:r>
-              <w:rPr>
-                <w:rFonts w:ascii="Arial" w:hAnsi="Arial" w:cs="Arial"/>
-                <w:b/>
-                <w:sz w:val="22"/>
+                <w:rFonts w:cs="Arial"/>
+                <w:b/>
+                <w:szCs w:val="22"/>
+              </w:rPr>
+            </w:pPr>
+            <w:r>
+              <w:rPr>
+                <w:rFonts w:cs="Arial"/>
+                <w:b/>
                 <w:szCs w:val="22"/>
               </w:rPr>
               <w:t>07</w:t>
@@ -647,6 +626,12 @@
             <w:pPr>
               <w:jc w:val="center"/>
             </w:pPr>
+            <w:r>
+              <w:rPr>
+                <w:b/>
+              </w:rPr>
+              <w:t>DOMINGO</w:t>
+            </w:r>
           </w:p>
         </w:tc>
         <w:tc>
@@ -657,6 +642,12 @@
             <w:pPr>
               <w:jc w:val="center"/>
             </w:pPr>
+            <w:r>
+              <w:rPr>
+                <w:b/>
+              </w:rPr>
+              <w:t>DOMINGO</w:t>
+            </w:r>
           </w:p>
         </w:tc>
       </w:tr>
@@ -674,17 +665,15 @@
               </w:tabs>
               <w:jc w:val="center"/>
               <w:rPr>
-                <w:rFonts w:ascii="Arial" w:hAnsi="Arial" w:cs="Arial"/>
-                <w:b/>
-                <w:sz w:val="22"/>
-                <w:szCs w:val="22"/>
-              </w:rPr>
-            </w:pPr>
-            <w:r>
-              <w:rPr>
-                <w:rFonts w:ascii="Arial" w:hAnsi="Arial" w:cs="Arial"/>
-                <w:b/>
-                <w:sz w:val="22"/>
+                <w:rFonts w:cs="Arial"/>
+                <w:b/>
+                <w:szCs w:val="22"/>
+              </w:rPr>
+            </w:pPr>
+            <w:r>
+              <w:rPr>
+                <w:rFonts w:cs="Arial"/>
+                <w:b/>
                 <w:szCs w:val="22"/>
               </w:rPr>
               <w:t>08</w:t>
@@ -730,17 +719,15 @@
               </w:tabs>
               <w:jc w:val="center"/>
               <w:rPr>
-                <w:rFonts w:ascii="Arial" w:hAnsi="Arial" w:cs="Arial"/>
-                <w:b/>
-                <w:sz w:val="22"/>
-                <w:szCs w:val="22"/>
-              </w:rPr>
-            </w:pPr>
-            <w:r>
-              <w:rPr>
-                <w:rFonts w:ascii="Arial" w:hAnsi="Arial" w:cs="Arial"/>
-                <w:b/>
-                <w:sz w:val="22"/>
+                <w:rFonts w:cs="Arial"/>
+                <w:b/>
+                <w:szCs w:val="22"/>
+              </w:rPr>
+            </w:pPr>
+            <w:r>
+              <w:rPr>
+                <w:rFonts w:cs="Arial"/>
+                <w:b/>
                 <w:szCs w:val="22"/>
               </w:rPr>
               <w:t>09</w:t>
@@ -783,17 +770,15 @@
               </w:tabs>
               <w:jc w:val="center"/>
               <w:rPr>
-                <w:rFonts w:ascii="Arial" w:hAnsi="Arial" w:cs="Arial"/>
-                <w:b/>
-                <w:sz w:val="22"/>
-                <w:szCs w:val="22"/>
-              </w:rPr>
-            </w:pPr>
-            <w:r>
-              <w:rPr>
-                <w:rFonts w:ascii="Arial" w:hAnsi="Arial" w:cs="Arial"/>
-                <w:b/>
-                <w:sz w:val="22"/>
+                <w:rFonts w:cs="Arial"/>
+                <w:b/>
+                <w:szCs w:val="22"/>
+              </w:rPr>
+            </w:pPr>
+            <w:r>
+              <w:rPr>
+                <w:rFonts w:cs="Arial"/>
+                <w:b/>
                 <w:szCs w:val="22"/>
               </w:rPr>
               <w:t>10</w:t>
@@ -836,17 +821,15 @@
               </w:tabs>
               <w:jc w:val="center"/>
               <w:rPr>
-                <w:rFonts w:ascii="Arial" w:hAnsi="Arial" w:cs="Arial"/>
-                <w:b/>
-                <w:sz w:val="22"/>
-                <w:szCs w:val="22"/>
-              </w:rPr>
-            </w:pPr>
-            <w:r>
-              <w:rPr>
-                <w:rFonts w:ascii="Arial" w:hAnsi="Arial" w:cs="Arial"/>
-                <w:b/>
-                <w:sz w:val="22"/>
+                <w:rFonts w:cs="Arial"/>
+                <w:b/>
+                <w:szCs w:val="22"/>
+              </w:rPr>
+            </w:pPr>
+            <w:r>
+              <w:rPr>
+                <w:rFonts w:cs="Arial"/>
+                <w:b/>
                 <w:szCs w:val="22"/>
               </w:rPr>
               <w:t>11</w:t>
@@ -889,17 +872,15 @@
               </w:tabs>
               <w:jc w:val="center"/>
               <w:rPr>
-                <w:rFonts w:ascii="Arial" w:hAnsi="Arial" w:cs="Arial"/>
-                <w:b/>
-                <w:sz w:val="22"/>
-                <w:szCs w:val="22"/>
-              </w:rPr>
-            </w:pPr>
-            <w:r>
-              <w:rPr>
-                <w:rFonts w:ascii="Arial" w:hAnsi="Arial" w:cs="Arial"/>
-                <w:b/>
-                <w:sz w:val="22"/>
+                <w:rFonts w:cs="Arial"/>
+                <w:b/>
+                <w:szCs w:val="22"/>
+              </w:rPr>
+            </w:pPr>
+            <w:r>
+              <w:rPr>
+                <w:rFonts w:cs="Arial"/>
+                <w:b/>
                 <w:szCs w:val="22"/>
               </w:rPr>
               <w:t>12</w:t>
@@ -942,17 +923,15 @@
               </w:tabs>
               <w:jc w:val="center"/>
               <w:rPr>
-                <w:rFonts w:ascii="Arial" w:hAnsi="Arial" w:cs="Arial"/>
-                <w:b/>
-                <w:sz w:val="22"/>
-                <w:szCs w:val="22"/>
-              </w:rPr>
-            </w:pPr>
-            <w:r>
-              <w:rPr>
-                <w:rFonts w:ascii="Arial" w:hAnsi="Arial" w:cs="Arial"/>
-                <w:b/>
-                <w:sz w:val="22"/>
+                <w:rFonts w:cs="Arial"/>
+                <w:b/>
+                <w:szCs w:val="22"/>
+              </w:rPr>
+            </w:pPr>
+            <w:r>
+              <w:rPr>
+                <w:rFonts w:cs="Arial"/>
+                <w:b/>
                 <w:szCs w:val="22"/>
               </w:rPr>
               <w:t>13</w:t>
@@ -968,6 +947,12 @@
             <w:pPr>
               <w:jc w:val="center"/>
             </w:pPr>
+            <w:r>
+              <w:rPr>
+                <w:b/>
+              </w:rPr>
+              <w:t>SÁBADO</w:t>
+            </w:r>
           </w:p>
         </w:tc>
         <w:tc>
@@ -978,6 +963,12 @@
             <w:pPr>
               <w:jc w:val="center"/>
             </w:pPr>
+            <w:r>
+              <w:rPr>
+                <w:b/>
+              </w:rPr>
+              <w:t>SÁBADO</w:t>
+            </w:r>
           </w:p>
         </w:tc>
       </w:tr>
@@ -995,17 +986,15 @@
               </w:tabs>
               <w:jc w:val="center"/>
               <w:rPr>
-                <w:rFonts w:ascii="Arial" w:hAnsi="Arial" w:cs="Arial"/>
-                <w:b/>
-                <w:sz w:val="22"/>
-                <w:szCs w:val="22"/>
-              </w:rPr>
-            </w:pPr>
-            <w:r>
-              <w:rPr>
-                <w:rFonts w:ascii="Arial" w:hAnsi="Arial" w:cs="Arial"/>
-                <w:b/>
-                <w:sz w:val="22"/>
+                <w:rFonts w:cs="Arial"/>
+                <w:b/>
+                <w:szCs w:val="22"/>
+              </w:rPr>
+            </w:pPr>
+            <w:r>
+              <w:rPr>
+                <w:rFonts w:cs="Arial"/>
+                <w:b/>
                 <w:szCs w:val="22"/>
               </w:rPr>
               <w:t>14</w:t>
@@ -1021,6 +1010,12 @@
             <w:pPr>
               <w:jc w:val="center"/>
             </w:pPr>
+            <w:r>
+              <w:rPr>
+                <w:b/>
+              </w:rPr>
+              <w:t>DOMINGO</w:t>
+            </w:r>
           </w:p>
         </w:tc>
         <w:tc>
@@ -1031,6 +1026,12 @@
             <w:pPr>
               <w:jc w:val="center"/>
             </w:pPr>
+            <w:r>
+              <w:rPr>
+                <w:b/>
+              </w:rPr>
+              <w:t>DOMINGO</w:t>
+            </w:r>
           </w:p>
         </w:tc>
       </w:tr>
@@ -1048,17 +1049,15 @@
               </w:tabs>
               <w:jc w:val="center"/>
               <w:rPr>
-                <w:rFonts w:ascii="Arial" w:hAnsi="Arial" w:cs="Arial"/>
-                <w:b/>
-                <w:sz w:val="22"/>
-                <w:szCs w:val="22"/>
-              </w:rPr>
-            </w:pPr>
-            <w:r>
-              <w:rPr>
-                <w:rFonts w:ascii="Arial" w:hAnsi="Arial" w:cs="Arial"/>
-                <w:b/>
-                <w:sz w:val="22"/>
+                <w:rFonts w:cs="Arial"/>
+                <w:b/>
+                <w:szCs w:val="22"/>
+              </w:rPr>
+            </w:pPr>
+            <w:r>
+              <w:rPr>
+                <w:rFonts w:cs="Arial"/>
+                <w:b/>
                 <w:szCs w:val="22"/>
               </w:rPr>
               <w:t>15</w:t>
@@ -1101,17 +1100,15 @@
               </w:tabs>
               <w:jc w:val="center"/>
               <w:rPr>
-                <w:rFonts w:ascii="Arial" w:hAnsi="Arial" w:cs="Arial"/>
-                <w:b/>
-                <w:sz w:val="22"/>
-                <w:szCs w:val="22"/>
-              </w:rPr>
-            </w:pPr>
-            <w:r>
-              <w:rPr>
-                <w:rFonts w:ascii="Arial" w:hAnsi="Arial" w:cs="Arial"/>
-                <w:b/>
-                <w:sz w:val="22"/>
+                <w:rFonts w:cs="Arial"/>
+                <w:b/>
+                <w:szCs w:val="22"/>
+              </w:rPr>
+            </w:pPr>
+            <w:r>
+              <w:rPr>
+                <w:rFonts w:cs="Arial"/>
+                <w:b/>
                 <w:szCs w:val="22"/>
               </w:rPr>
               <w:t>16</w:t>
@@ -1154,17 +1151,15 @@
               </w:tabs>
               <w:jc w:val="center"/>
               <w:rPr>
-                <w:rFonts w:ascii="Arial" w:hAnsi="Arial" w:cs="Arial"/>
-                <w:b/>
-                <w:sz w:val="22"/>
-                <w:szCs w:val="22"/>
-              </w:rPr>
-            </w:pPr>
-            <w:r>
-              <w:rPr>
-                <w:rFonts w:ascii="Arial" w:hAnsi="Arial" w:cs="Arial"/>
-                <w:b/>
-                <w:sz w:val="22"/>
+                <w:rFonts w:cs="Arial"/>
+                <w:b/>
+                <w:szCs w:val="22"/>
+              </w:rPr>
+            </w:pPr>
+            <w:r>
+              <w:rPr>
+                <w:rFonts w:cs="Arial"/>
+                <w:b/>
                 <w:szCs w:val="22"/>
               </w:rPr>
               <w:t>17</w:t>
@@ -1207,17 +1202,15 @@
               </w:tabs>
               <w:jc w:val="center"/>
               <w:rPr>
-                <w:rFonts w:ascii="Arial" w:hAnsi="Arial" w:cs="Arial"/>
-                <w:b/>
-                <w:sz w:val="22"/>
-                <w:szCs w:val="22"/>
-              </w:rPr>
-            </w:pPr>
-            <w:r>
-              <w:rPr>
-                <w:rFonts w:ascii="Arial" w:hAnsi="Arial" w:cs="Arial"/>
-                <w:b/>
-                <w:sz w:val="22"/>
+                <w:rFonts w:cs="Arial"/>
+                <w:b/>
+                <w:szCs w:val="22"/>
+              </w:rPr>
+            </w:pPr>
+            <w:r>
+              <w:rPr>
+                <w:rFonts w:cs="Arial"/>
+                <w:b/>
                 <w:szCs w:val="22"/>
               </w:rPr>
               <w:t>18</w:t>
@@ -1260,17 +1253,15 @@
               </w:tabs>
               <w:jc w:val="center"/>
               <w:rPr>
-                <w:rFonts w:ascii="Arial" w:hAnsi="Arial" w:cs="Arial"/>
-                <w:b/>
-                <w:sz w:val="22"/>
-                <w:szCs w:val="22"/>
-              </w:rPr>
-            </w:pPr>
-            <w:r>
-              <w:rPr>
-                <w:rFonts w:ascii="Arial" w:hAnsi="Arial" w:cs="Arial"/>
-                <w:b/>
-                <w:sz w:val="22"/>
+                <w:rFonts w:cs="Arial"/>
+                <w:b/>
+                <w:szCs w:val="22"/>
+              </w:rPr>
+            </w:pPr>
+            <w:r>
+              <w:rPr>
+                <w:rFonts w:cs="Arial"/>
+                <w:b/>
                 <w:szCs w:val="22"/>
               </w:rPr>
               <w:t>19</w:t>
@@ -1313,17 +1304,15 @@
               </w:tabs>
               <w:jc w:val="center"/>
               <w:rPr>
-                <w:rFonts w:ascii="Arial" w:hAnsi="Arial" w:cs="Arial"/>
-                <w:b/>
-                <w:sz w:val="22"/>
-                <w:szCs w:val="22"/>
-              </w:rPr>
-            </w:pPr>
-            <w:r>
-              <w:rPr>
-                <w:rFonts w:ascii="Arial" w:hAnsi="Arial" w:cs="Arial"/>
-                <w:b/>
-                <w:sz w:val="22"/>
+                <w:rFonts w:cs="Arial"/>
+                <w:b/>
+                <w:szCs w:val="22"/>
+              </w:rPr>
+            </w:pPr>
+            <w:r>
+              <w:rPr>
+                <w:rFonts w:cs="Arial"/>
+                <w:b/>
                 <w:szCs w:val="22"/>
               </w:rPr>
               <w:t>20</w:t>
@@ -1339,6 +1328,12 @@
             <w:pPr>
               <w:jc w:val="center"/>
             </w:pPr>
+            <w:r>
+              <w:rPr>
+                <w:b/>
+              </w:rPr>
+              <w:t>SÁBADO</w:t>
+            </w:r>
           </w:p>
         </w:tc>
         <w:tc>
@@ -1349,6 +1344,12 @@
             <w:pPr>
               <w:jc w:val="center"/>
             </w:pPr>
+            <w:r>
+              <w:rPr>
+                <w:b/>
+              </w:rPr>
+              <w:t>SÁBADO</w:t>
+            </w:r>
           </w:p>
         </w:tc>
       </w:tr>
@@ -1366,17 +1367,15 @@
               </w:tabs>
               <w:jc w:val="center"/>
               <w:rPr>
-                <w:rFonts w:ascii="Arial" w:hAnsi="Arial" w:cs="Arial"/>
-                <w:b/>
-                <w:sz w:val="22"/>
-                <w:szCs w:val="22"/>
-              </w:rPr>
-            </w:pPr>
-            <w:r>
-              <w:rPr>
-                <w:rFonts w:ascii="Arial" w:hAnsi="Arial" w:cs="Arial"/>
-                <w:b/>
-                <w:sz w:val="22"/>
+                <w:rFonts w:cs="Arial"/>
+                <w:b/>
+                <w:szCs w:val="22"/>
+              </w:rPr>
+            </w:pPr>
+            <w:r>
+              <w:rPr>
+                <w:rFonts w:cs="Arial"/>
+                <w:b/>
                 <w:szCs w:val="22"/>
               </w:rPr>
               <w:t>21</w:t>
@@ -1392,12 +1391,11 @@
             <w:pPr>
               <w:jc w:val="center"/>
             </w:pPr>
-            <w:r/>
-            <w:r>
-              <w:rPr>
-                <w:b/>
-              </w:rPr>
-              <w:t>18:56</w:t>
+            <w:r>
+              <w:rPr>
+                <w:b/>
+              </w:rPr>
+              <w:t>DOMINGO</w:t>
             </w:r>
           </w:p>
         </w:tc>
@@ -1409,12 +1407,11 @@
             <w:pPr>
               <w:jc w:val="center"/>
             </w:pPr>
-            <w:r/>
-            <w:r>
-              <w:rPr>
-                <w:b/>
-              </w:rPr>
-              <w:t>18:56</w:t>
+            <w:r>
+              <w:rPr>
+                <w:b/>
+              </w:rPr>
+              <w:t>DOMINGO</w:t>
             </w:r>
           </w:p>
         </w:tc>
@@ -1433,17 +1430,15 @@
               </w:tabs>
               <w:jc w:val="center"/>
               <w:rPr>
-                <w:rFonts w:ascii="Arial" w:hAnsi="Arial" w:cs="Arial"/>
-                <w:b/>
-                <w:sz w:val="22"/>
-                <w:szCs w:val="22"/>
-              </w:rPr>
-            </w:pPr>
-            <w:r>
-              <w:rPr>
-                <w:rFonts w:ascii="Arial" w:hAnsi="Arial" w:cs="Arial"/>
-                <w:b/>
-                <w:sz w:val="22"/>
+                <w:rFonts w:cs="Arial"/>
+                <w:b/>
+                <w:szCs w:val="22"/>
+              </w:rPr>
+            </w:pPr>
+            <w:r>
+              <w:rPr>
+                <w:rFonts w:cs="Arial"/>
+                <w:b/>
                 <w:szCs w:val="22"/>
               </w:rPr>
               <w:t>22</w:t>
@@ -1486,17 +1481,15 @@
               </w:tabs>
               <w:jc w:val="center"/>
               <w:rPr>
-                <w:rFonts w:ascii="Arial" w:hAnsi="Arial" w:cs="Arial"/>
-                <w:b/>
-                <w:sz w:val="22"/>
-                <w:szCs w:val="22"/>
-              </w:rPr>
-            </w:pPr>
-            <w:r>
-              <w:rPr>
-                <w:rFonts w:ascii="Arial" w:hAnsi="Arial" w:cs="Arial"/>
-                <w:b/>
-                <w:sz w:val="22"/>
+                <w:rFonts w:cs="Arial"/>
+                <w:b/>
+                <w:szCs w:val="22"/>
+              </w:rPr>
+            </w:pPr>
+            <w:r>
+              <w:rPr>
+                <w:rFonts w:cs="Arial"/>
+                <w:b/>
                 <w:szCs w:val="22"/>
               </w:rPr>
               <w:t>23</w:t>
@@ -1512,6 +1505,12 @@
             <w:pPr>
               <w:jc w:val="center"/>
             </w:pPr>
+            <w:r>
+              <w:rPr>
+                <w:b/>
+              </w:rPr>
+              <w:t>13:04</w:t>
+            </w:r>
           </w:p>
         </w:tc>
         <w:tc>
@@ -1522,6 +1521,12 @@
             <w:pPr>
               <w:jc w:val="center"/>
             </w:pPr>
+            <w:r>
+              <w:rPr>
+                <w:b/>
+              </w:rPr>
+              <w:t>17:04</w:t>
+            </w:r>
           </w:p>
         </w:tc>
       </w:tr>
@@ -1539,17 +1544,15 @@
               </w:tabs>
               <w:jc w:val="center"/>
               <w:rPr>
-                <w:rFonts w:ascii="Arial" w:hAnsi="Arial" w:cs="Arial"/>
-                <w:b/>
-                <w:sz w:val="22"/>
-                <w:szCs w:val="22"/>
-              </w:rPr>
-            </w:pPr>
-            <w:r>
-              <w:rPr>
-                <w:rFonts w:ascii="Arial" w:hAnsi="Arial" w:cs="Arial"/>
-                <w:b/>
-                <w:sz w:val="22"/>
+                <w:rFonts w:cs="Arial"/>
+                <w:b/>
+                <w:szCs w:val="22"/>
+              </w:rPr>
+            </w:pPr>
+            <w:r>
+              <w:rPr>
+                <w:rFonts w:cs="Arial"/>
+                <w:b/>
                 <w:szCs w:val="22"/>
               </w:rPr>
               <w:t>24</w:t>
@@ -1565,6 +1568,24 @@
             <w:pPr>
               <w:jc w:val="center"/>
             </w:pPr>
+            <w:r>
+              <w:rPr>
+                <w:b/>
+              </w:rPr>
+              <w:t>1</w:t>
+            </w:r>
+            <w:r>
+              <w:rPr>
+                <w:b/>
+              </w:rPr>
+              <w:t>3</w:t>
+            </w:r>
+            <w:r>
+              <w:rPr>
+                <w:b/>
+              </w:rPr>
+              <w:t>:03</w:t>
+            </w:r>
           </w:p>
         </w:tc>
         <w:tc>
@@ -1575,6 +1596,12 @@
             <w:pPr>
               <w:jc w:val="center"/>
             </w:pPr>
+            <w:r>
+              <w:rPr>
+                <w:b/>
+              </w:rPr>
+              <w:t>17:27</w:t>
+            </w:r>
           </w:p>
         </w:tc>
       </w:tr>
@@ -1592,17 +1619,15 @@
               </w:tabs>
               <w:jc w:val="center"/>
               <w:rPr>
-                <w:rFonts w:ascii="Arial" w:hAnsi="Arial" w:cs="Arial"/>
-                <w:b/>
-                <w:sz w:val="22"/>
-                <w:szCs w:val="22"/>
-              </w:rPr>
-            </w:pPr>
-            <w:r>
-              <w:rPr>
-                <w:rFonts w:ascii="Arial" w:hAnsi="Arial" w:cs="Arial"/>
-                <w:b/>
-                <w:sz w:val="22"/>
+                <w:rFonts w:cs="Arial"/>
+                <w:b/>
+                <w:szCs w:val="22"/>
+              </w:rPr>
+            </w:pPr>
+            <w:r>
+              <w:rPr>
+                <w:rFonts w:cs="Arial"/>
+                <w:b/>
                 <w:szCs w:val="22"/>
               </w:rPr>
               <w:t>25</w:t>
@@ -1618,6 +1643,12 @@
             <w:pPr>
               <w:jc w:val="center"/>
             </w:pPr>
+            <w:r>
+              <w:rPr>
+                <w:b/>
+              </w:rPr>
+              <w:t>13:03</w:t>
+            </w:r>
           </w:p>
         </w:tc>
         <w:tc>
@@ -1628,6 +1659,12 @@
             <w:pPr>
               <w:jc w:val="center"/>
             </w:pPr>
+            <w:r>
+              <w:rPr>
+                <w:b/>
+              </w:rPr>
+              <w:t>17:13</w:t>
+            </w:r>
           </w:p>
         </w:tc>
       </w:tr>
@@ -1645,17 +1682,15 @@
               </w:tabs>
               <w:jc w:val="center"/>
               <w:rPr>
-                <w:rFonts w:ascii="Arial" w:hAnsi="Arial" w:cs="Arial"/>
-                <w:b/>
-                <w:sz w:val="22"/>
-                <w:szCs w:val="22"/>
-              </w:rPr>
-            </w:pPr>
-            <w:r>
-              <w:rPr>
-                <w:rFonts w:ascii="Arial" w:hAnsi="Arial" w:cs="Arial"/>
-                <w:b/>
-                <w:sz w:val="22"/>
+                <w:rFonts w:cs="Arial"/>
+                <w:b/>
+                <w:szCs w:val="22"/>
+              </w:rPr>
+            </w:pPr>
+            <w:r>
+              <w:rPr>
+                <w:rFonts w:cs="Arial"/>
+                <w:b/>
                 <w:szCs w:val="22"/>
               </w:rPr>
               <w:t>26</w:t>
@@ -1671,6 +1706,12 @@
             <w:pPr>
               <w:jc w:val="center"/>
             </w:pPr>
+            <w:r>
+              <w:rPr>
+                <w:b/>
+              </w:rPr>
+              <w:t>13:40</w:t>
+            </w:r>
           </w:p>
         </w:tc>
         <w:tc>
@@ -1681,6 +1722,12 @@
             <w:pPr>
               <w:jc w:val="center"/>
             </w:pPr>
+            <w:r>
+              <w:rPr>
+                <w:b/>
+              </w:rPr>
+              <w:t>18:00</w:t>
+            </w:r>
           </w:p>
         </w:tc>
       </w:tr>
@@ -1698,17 +1745,15 @@
               </w:tabs>
               <w:jc w:val="center"/>
               <w:rPr>
-                <w:rFonts w:ascii="Arial" w:hAnsi="Arial" w:cs="Arial"/>
-                <w:b/>
-                <w:sz w:val="22"/>
-                <w:szCs w:val="22"/>
-              </w:rPr>
-            </w:pPr>
-            <w:r>
-              <w:rPr>
-                <w:rFonts w:ascii="Arial" w:hAnsi="Arial" w:cs="Arial"/>
-                <w:b/>
-                <w:sz w:val="22"/>
+                <w:rFonts w:cs="Arial"/>
+                <w:b/>
+                <w:szCs w:val="22"/>
+              </w:rPr>
+            </w:pPr>
+            <w:r>
+              <w:rPr>
+                <w:rFonts w:cs="Arial"/>
+                <w:b/>
                 <w:szCs w:val="22"/>
               </w:rPr>
               <w:t>27</w:t>
@@ -1724,6 +1769,12 @@
             <w:pPr>
               <w:jc w:val="center"/>
             </w:pPr>
+            <w:r>
+              <w:rPr>
+                <w:b/>
+              </w:rPr>
+              <w:t>SÁBADO</w:t>
+            </w:r>
           </w:p>
         </w:tc>
         <w:tc>
@@ -1734,6 +1785,12 @@
             <w:pPr>
               <w:jc w:val="center"/>
             </w:pPr>
+            <w:r>
+              <w:rPr>
+                <w:b/>
+              </w:rPr>
+              <w:t>SÁBADO</w:t>
+            </w:r>
           </w:p>
         </w:tc>
       </w:tr>
@@ -1751,17 +1808,15 @@
               </w:tabs>
               <w:jc w:val="center"/>
               <w:rPr>
-                <w:rFonts w:ascii="Arial" w:hAnsi="Arial" w:cs="Arial"/>
-                <w:b/>
-                <w:sz w:val="22"/>
-                <w:szCs w:val="22"/>
-              </w:rPr>
-            </w:pPr>
-            <w:r>
-              <w:rPr>
-                <w:rFonts w:ascii="Arial" w:hAnsi="Arial" w:cs="Arial"/>
-                <w:b/>
-                <w:sz w:val="22"/>
+                <w:rFonts w:cs="Arial"/>
+                <w:b/>
+                <w:szCs w:val="22"/>
+              </w:rPr>
+            </w:pPr>
+            <w:r>
+              <w:rPr>
+                <w:rFonts w:cs="Arial"/>
+                <w:b/>
                 <w:szCs w:val="22"/>
               </w:rPr>
               <w:t>28</w:t>
@@ -1777,6 +1832,12 @@
             <w:pPr>
               <w:jc w:val="center"/>
             </w:pPr>
+            <w:r>
+              <w:rPr>
+                <w:b/>
+              </w:rPr>
+              <w:t>DOMINGO</w:t>
+            </w:r>
           </w:p>
         </w:tc>
         <w:tc>
@@ -1787,6 +1848,12 @@
             <w:pPr>
               <w:jc w:val="center"/>
             </w:pPr>
+            <w:r>
+              <w:rPr>
+                <w:b/>
+              </w:rPr>
+              <w:t>DOMINGO</w:t>
+            </w:r>
           </w:p>
         </w:tc>
       </w:tr>
@@ -1804,17 +1871,15 @@
               </w:tabs>
               <w:jc w:val="center"/>
               <w:rPr>
-                <w:rFonts w:ascii="Arial" w:hAnsi="Arial" w:cs="Arial"/>
-                <w:b/>
-                <w:sz w:val="22"/>
-                <w:szCs w:val="22"/>
-              </w:rPr>
-            </w:pPr>
-            <w:r>
-              <w:rPr>
-                <w:rFonts w:ascii="Arial" w:hAnsi="Arial" w:cs="Arial"/>
-                <w:b/>
-                <w:sz w:val="22"/>
+                <w:rFonts w:cs="Arial"/>
+                <w:b/>
+                <w:szCs w:val="22"/>
+              </w:rPr>
+            </w:pPr>
+            <w:r>
+              <w:rPr>
+                <w:rFonts w:cs="Arial"/>
+                <w:b/>
                 <w:szCs w:val="22"/>
               </w:rPr>
               <w:t>29</w:t>
@@ -1830,6 +1895,30 @@
             <w:pPr>
               <w:jc w:val="center"/>
             </w:pPr>
+            <w:r>
+              <w:rPr>
+                <w:b/>
+              </w:rPr>
+              <w:t>1</w:t>
+            </w:r>
+            <w:r>
+              <w:rPr>
+                <w:b/>
+              </w:rPr>
+              <w:t>3</w:t>
+            </w:r>
+            <w:r>
+              <w:rPr>
+                <w:b/>
+              </w:rPr>
+              <w:t>:4</w:t>
+            </w:r>
+            <w:r>
+              <w:rPr>
+                <w:b/>
+              </w:rPr>
+              <w:t>0</w:t>
+            </w:r>
           </w:p>
         </w:tc>
         <w:tc>
@@ -1840,6 +1929,32 @@
             <w:pPr>
               <w:jc w:val="center"/>
             </w:pPr>
+            <w:r>
+              <w:rPr>
+                <w:b/>
+              </w:rPr>
+              <w:t>1</w:t>
+            </w:r>
+            <w:r>
+              <w:rPr>
+                <w:b/>
+              </w:rPr>
+              <w:t>7</w:t>
+            </w:r>
+            <w:r>
+              <w:rPr>
+                <w:b/>
+              </w:rPr>
+              <w:t>:</w:t>
+            </w:r>
+            <w:r>
+              <w:rPr>
+                <w:b/>
+              </w:rPr>
+              <w:t>56</w:t>
+            </w:r>
+            <w:bookmarkStart w:id="0" w:name="_GoBack"/>
+            <w:bookmarkEnd w:id="0"/>
           </w:p>
         </w:tc>
       </w:tr>
@@ -1857,17 +1972,15 @@
               </w:tabs>
               <w:jc w:val="center"/>
               <w:rPr>
-                <w:rFonts w:ascii="Arial" w:hAnsi="Arial" w:cs="Arial"/>
-                <w:b/>
-                <w:sz w:val="22"/>
-                <w:szCs w:val="22"/>
-              </w:rPr>
-            </w:pPr>
-            <w:r>
-              <w:rPr>
-                <w:rFonts w:ascii="Arial" w:hAnsi="Arial" w:cs="Arial"/>
-                <w:b/>
-                <w:sz w:val="22"/>
+                <w:rFonts w:cs="Arial"/>
+                <w:b/>
+                <w:szCs w:val="22"/>
+              </w:rPr>
+            </w:pPr>
+            <w:r>
+              <w:rPr>
+                <w:rFonts w:cs="Arial"/>
+                <w:b/>
                 <w:szCs w:val="22"/>
               </w:rPr>
               <w:t>30</w:t>
@@ -1910,17 +2023,15 @@
               </w:tabs>
               <w:jc w:val="center"/>
               <w:rPr>
-                <w:rFonts w:ascii="Arial" w:hAnsi="Arial" w:cs="Arial"/>
-                <w:b/>
-                <w:sz w:val="22"/>
-                <w:szCs w:val="22"/>
-              </w:rPr>
-            </w:pPr>
-            <w:r>
-              <w:rPr>
-                <w:rFonts w:ascii="Arial" w:hAnsi="Arial" w:cs="Arial"/>
-                <w:b/>
-                <w:sz w:val="22"/>
+                <w:rFonts w:cs="Arial"/>
+                <w:b/>
+                <w:szCs w:val="22"/>
+              </w:rPr>
+            </w:pPr>
+            <w:r>
+              <w:rPr>
+                <w:rFonts w:cs="Arial"/>
+                <w:b/>
                 <w:szCs w:val="22"/>
               </w:rPr>
               <w:t>31</w:t>
@@ -1965,35 +2076,36 @@
                 <w:tab w:val="right" w:pos="8838"/>
               </w:tabs>
               <w:rPr>
-                <w:rFonts w:ascii="Arial" w:hAnsi="Arial" w:cs="Arial"/>
-                <w:b/>
-                <w:sz w:val="22"/>
-                <w:szCs w:val="22"/>
-              </w:rPr>
-            </w:pPr>
-            <w:r/>
+                <w:rFonts w:cs="Arial"/>
+                <w:b/>
+                <w:szCs w:val="22"/>
+              </w:rPr>
+            </w:pPr>
             <w:r>
               <w:rPr>
                 <w:b/>
               </w:rPr>
               <w:t xml:space="preserve">Observações: </w:t>
             </w:r>
-            <w:r/>
-          </w:p>
-          <w:p>
-            <w:pPr>
-              <w:tabs>
-                <w:tab w:val="center" w:pos="4419"/>
-                <w:tab w:val="right" w:pos="8838"/>
-              </w:tabs>
-              <w:rPr>
-                <w:rFonts w:ascii="Arial" w:hAnsi="Arial" w:cs="Arial"/>
-                <w:b/>
-                <w:sz w:val="22"/>
-                <w:szCs w:val="22"/>
-              </w:rPr>
-            </w:pPr>
-            <w:r/>
+            <w:r>
+              <w:t>Afastamento -Teletrabalho – Decreto Estadual n. 562/2020</w:t>
+            </w:r>
+            <w:r>
+              <w:br/>
+            </w:r>
+          </w:p>
+          <w:p>
+            <w:pPr>
+              <w:tabs>
+                <w:tab w:val="center" w:pos="4419"/>
+                <w:tab w:val="right" w:pos="8838"/>
+              </w:tabs>
+              <w:rPr>
+                <w:rFonts w:cs="Arial"/>
+                <w:b/>
+                <w:szCs w:val="22"/>
+              </w:rPr>
+            </w:pPr>
           </w:p>
         </w:tc>
       </w:tr>
@@ -2010,17 +2122,15 @@
                 <w:tab w:val="right" w:pos="8838"/>
               </w:tabs>
               <w:rPr>
-                <w:rFonts w:ascii="Arial" w:hAnsi="Arial" w:cs="Arial"/>
-                <w:b/>
-                <w:sz w:val="22"/>
-                <w:szCs w:val="22"/>
-              </w:rPr>
-            </w:pPr>
-            <w:r>
-              <w:rPr>
-                <w:rFonts w:ascii="Arial" w:hAnsi="Arial" w:cs="Arial"/>
-                <w:b/>
-                <w:sz w:val="22"/>
+                <w:rFonts w:cs="Arial"/>
+                <w:b/>
+                <w:szCs w:val="22"/>
+              </w:rPr>
+            </w:pPr>
+            <w:r>
+              <w:rPr>
+                <w:rFonts w:cs="Arial"/>
+                <w:b/>
                 <w:szCs w:val="22"/>
               </w:rPr>
               <w:t>Data:</w:t>
@@ -2034,39 +2144,34 @@
               </w:tabs>
               <w:jc w:val="center"/>
               <w:rPr>
-                <w:rFonts w:ascii="Arial" w:hAnsi="Arial" w:cs="Arial"/>
-                <w:sz w:val="22"/>
-                <w:szCs w:val="22"/>
-              </w:rPr>
-            </w:pPr>
-            <w:r>
-              <w:rPr>
-                <w:rFonts w:ascii="Arial" w:hAnsi="Arial" w:cs="Arial"/>
-                <w:sz w:val="22"/>
+                <w:rFonts w:cs="Arial"/>
+                <w:szCs w:val="22"/>
+              </w:rPr>
+            </w:pPr>
+            <w:r>
+              <w:rPr>
+                <w:rFonts w:cs="Arial"/>
                 <w:szCs w:val="22"/>
               </w:rPr>
               <w:t xml:space="preserve"> </w:t>
             </w:r>
             <w:r>
               <w:rPr>
-                <w:rFonts w:ascii="Arial" w:hAnsi="Arial" w:cs="Arial"/>
-                <w:sz w:val="22"/>
+                <w:rFonts w:cs="Arial"/>
                 <w:szCs w:val="22"/>
               </w:rPr>
               <w:t>/</w:t>
             </w:r>
             <w:r>
               <w:rPr>
-                <w:rFonts w:ascii="Arial" w:hAnsi="Arial" w:cs="Arial"/>
-                <w:sz w:val="22"/>
+                <w:rFonts w:cs="Arial"/>
                 <w:szCs w:val="22"/>
               </w:rPr>
               <w:t xml:space="preserve">        </w:t>
             </w:r>
             <w:r>
               <w:rPr>
-                <w:rFonts w:ascii="Arial" w:hAnsi="Arial" w:cs="Arial"/>
-                <w:sz w:val="22"/>
+                <w:rFonts w:cs="Arial"/>
                 <w:szCs w:val="22"/>
               </w:rPr>
               <w:t>/</w:t>
@@ -2085,17 +2190,15 @@
                 <w:tab w:val="right" w:pos="8838"/>
               </w:tabs>
               <w:rPr>
-                <w:rFonts w:ascii="Arial" w:hAnsi="Arial" w:cs="Arial"/>
-                <w:b/>
-                <w:sz w:val="22"/>
-                <w:szCs w:val="22"/>
-              </w:rPr>
-            </w:pPr>
-            <w:r>
-              <w:rPr>
-                <w:rFonts w:ascii="Arial" w:hAnsi="Arial" w:cs="Arial"/>
-                <w:b/>
-                <w:sz w:val="22"/>
+                <w:rFonts w:cs="Arial"/>
+                <w:b/>
+                <w:szCs w:val="22"/>
+              </w:rPr>
+            </w:pPr>
+            <w:r>
+              <w:rPr>
+                <w:rFonts w:cs="Arial"/>
+                <w:b/>
                 <w:szCs w:val="22"/>
               </w:rPr>
               <w:t>Assinatura do (a) Aluno (a):</w:t>
@@ -2109,8 +2212,7 @@
               </w:tabs>
               <w:jc w:val="center"/>
               <w:rPr>
-                <w:rFonts w:ascii="Arial" w:hAnsi="Arial" w:cs="Arial"/>
-                <w:sz w:val="22"/>
+                <w:rFonts w:cs="Arial"/>
                 <w:szCs w:val="22"/>
               </w:rPr>
             </w:pPr>
@@ -2130,17 +2232,15 @@
                 <w:tab w:val="right" w:pos="8838"/>
               </w:tabs>
               <w:rPr>
-                <w:rFonts w:ascii="Arial" w:hAnsi="Arial" w:cs="Arial"/>
-                <w:b/>
-                <w:sz w:val="22"/>
-                <w:szCs w:val="22"/>
-              </w:rPr>
-            </w:pPr>
-            <w:r>
-              <w:rPr>
-                <w:rFonts w:ascii="Arial" w:hAnsi="Arial" w:cs="Arial"/>
-                <w:b/>
-                <w:sz w:val="22"/>
+                <w:rFonts w:cs="Arial"/>
+                <w:b/>
+                <w:szCs w:val="22"/>
+              </w:rPr>
+            </w:pPr>
+            <w:r>
+              <w:rPr>
+                <w:rFonts w:cs="Arial"/>
+                <w:b/>
                 <w:szCs w:val="22"/>
               </w:rPr>
               <w:t>Data:</w:t>
@@ -2154,15 +2254,13 @@
               </w:tabs>
               <w:jc w:val="center"/>
               <w:rPr>
-                <w:rFonts w:ascii="Arial" w:hAnsi="Arial" w:cs="Arial"/>
-                <w:sz w:val="22"/>
-                <w:szCs w:val="22"/>
-              </w:rPr>
-            </w:pPr>
-            <w:r>
-              <w:rPr>
-                <w:rFonts w:ascii="Arial" w:hAnsi="Arial" w:cs="Arial"/>
-                <w:sz w:val="22"/>
+                <w:rFonts w:cs="Arial"/>
+                <w:szCs w:val="22"/>
+              </w:rPr>
+            </w:pPr>
+            <w:r>
+              <w:rPr>
+                <w:rFonts w:cs="Arial"/>
                 <w:szCs w:val="22"/>
               </w:rPr>
               <w:t>____/____/_____</w:t>
@@ -2181,35 +2279,31 @@
                 <w:tab w:val="right" w:pos="8838"/>
               </w:tabs>
               <w:rPr>
-                <w:rFonts w:ascii="Arial" w:hAnsi="Arial" w:cs="Arial"/>
-                <w:b/>
-                <w:sz w:val="22"/>
-                <w:szCs w:val="22"/>
-              </w:rPr>
-            </w:pPr>
-            <w:r>
-              <w:rPr>
-                <w:rFonts w:ascii="Arial" w:hAnsi="Arial" w:cs="Arial"/>
-                <w:b/>
-                <w:sz w:val="22"/>
+                <w:rFonts w:cs="Arial"/>
+                <w:b/>
+                <w:szCs w:val="22"/>
+              </w:rPr>
+            </w:pPr>
+            <w:r>
+              <w:rPr>
+                <w:rFonts w:cs="Arial"/>
+                <w:b/>
                 <w:szCs w:val="22"/>
               </w:rPr>
               <w:t xml:space="preserve">Assinatura do </w:t>
             </w:r>
             <w:r>
               <w:rPr>
-                <w:rFonts w:ascii="Arial" w:hAnsi="Arial" w:cs="Arial"/>
-                <w:b/>
-                <w:sz w:val="22"/>
+                <w:rFonts w:cs="Arial"/>
+                <w:b/>
                 <w:szCs w:val="22"/>
               </w:rPr>
               <w:t xml:space="preserve">Coordenador </w:t>
             </w:r>
             <w:r>
               <w:rPr>
-                <w:rFonts w:ascii="Arial" w:hAnsi="Arial" w:cs="Arial"/>
-                <w:b/>
-                <w:sz w:val="22"/>
+                <w:rFonts w:cs="Arial"/>
+                <w:b/>
                 <w:szCs w:val="22"/>
               </w:rPr>
               <w:t>Responsável:</w:t>
@@ -2223,8 +2317,7 @@
               </w:tabs>
               <w:jc w:val="center"/>
               <w:rPr>
-                <w:rFonts w:ascii="Arial" w:hAnsi="Arial" w:cs="Arial"/>
-                <w:sz w:val="22"/>
+                <w:rFonts w:cs="Arial"/>
                 <w:szCs w:val="22"/>
               </w:rPr>
             </w:pPr>
@@ -2236,21 +2329,18 @@
       <w:pPr>
         <w:rPr>
           <w:b/>
-          <w:sz w:val="22"/>
           <w:szCs w:val="22"/>
         </w:rPr>
       </w:pPr>
       <w:r>
         <w:rPr>
           <w:b/>
-          <w:sz w:val="22"/>
           <w:szCs w:val="22"/>
         </w:rPr>
         <w:t xml:space="preserve">Observação: </w:t>
       </w:r>
       <w:r>
         <w:rPr>
-          <w:sz w:val="22"/>
           <w:szCs w:val="22"/>
         </w:rPr>
         <w:t>Identificar os Sábados, Domingos e feriados.</w:t>
@@ -2258,7 +2348,6 @@
       <w:r>
         <w:rPr>
           <w:b/>
-          <w:sz w:val="22"/>
           <w:szCs w:val="22"/>
         </w:rPr>
         <w:t xml:space="preserve"> </w:t>
@@ -3319,7 +3408,7 @@
 </file>
 
 <file path=customXml/itemProps1.xml><?xml version="1.0" encoding="utf-8"?>
-<ds:datastoreItem xmlns:ds="http://schemas.openxmlformats.org/officeDocument/2006/customXml" ds:itemID="{D678212D-5B23-4B8D-8D28-59585DE06229}">
+<ds:datastoreItem xmlns:ds="http://schemas.openxmlformats.org/officeDocument/2006/customXml" ds:itemID="{20B09910-F9B5-4F4B-AD02-6AF383F7A37D}">
   <ds:schemaRefs>
     <ds:schemaRef ds:uri="http://schemas.openxmlformats.org/officeDocument/2006/bibliography"/>
   </ds:schemaRefs>

</xml_diff>